<commit_message>
last business plan ; printed
</commit_message>
<xml_diff>
--- a/Documents/Business Plan.docx
+++ b/Documents/Business Plan.docx
@@ -1,34 +1,22 @@
 
 <file path=word/document.xml><?xml version="1.0" encoding="utf-8"?>
-<w:document xmlns:wpc="http://schemas.microsoft.com/office/word/2010/wordprocessingCanvas" xmlns:mo="http://schemas.microsoft.com/office/mac/office/2008/main" xmlns:mc="http://schemas.openxmlformats.org/markup-compatibility/2006" xmlns:mv="urn:schemas-microsoft-com:mac:vml" xmlns:o="urn:schemas-microsoft-com:office:office" xmlns:r="http://schemas.openxmlformats.org/officeDocument/2006/relationships" xmlns:m="http://schemas.openxmlformats.org/officeDocument/2006/math" xmlns:v="urn:schemas-microsoft-com:vml" xmlns:wp14="http://schemas.microsoft.com/office/word/2010/wordprocessingDrawing" xmlns:wp="http://schemas.openxmlformats.org/drawingml/2006/wordprocessingDrawing" xmlns:w10="urn:schemas-microsoft-com:office:word" xmlns:w="http://schemas.openxmlformats.org/wordprocessingml/2006/main" xmlns:w14="http://schemas.microsoft.com/office/word/2010/wordml" xmlns:wpg="http://schemas.microsoft.com/office/word/2010/wordprocessingGroup" xmlns:wpi="http://schemas.microsoft.com/office/word/2010/wordprocessingInk" xmlns:wne="http://schemas.microsoft.com/office/word/2006/wordml" xmlns:wps="http://schemas.microsoft.com/office/word/2010/wordprocessingShape" mc:Ignorable="w14 wp14">
+<w:document xmlns:wpc="http://schemas.microsoft.com/office/word/2010/wordprocessingCanvas" xmlns:mc="http://schemas.openxmlformats.org/markup-compatibility/2006" xmlns:o="urn:schemas-microsoft-com:office:office" xmlns:r="http://schemas.openxmlformats.org/officeDocument/2006/relationships" xmlns:m="http://schemas.openxmlformats.org/officeDocument/2006/math" xmlns:v="urn:schemas-microsoft-com:vml" xmlns:wp14="http://schemas.microsoft.com/office/word/2010/wordprocessingDrawing" xmlns:wp="http://schemas.openxmlformats.org/drawingml/2006/wordprocessingDrawing" xmlns:w10="urn:schemas-microsoft-com:office:word" xmlns:w="http://schemas.openxmlformats.org/wordprocessingml/2006/main" xmlns:w14="http://schemas.microsoft.com/office/word/2010/wordml" xmlns:wpg="http://schemas.microsoft.com/office/word/2010/wordprocessingGroup" xmlns:wpi="http://schemas.microsoft.com/office/word/2010/wordprocessingInk" xmlns:wne="http://schemas.microsoft.com/office/word/2006/wordml" xmlns:wps="http://schemas.microsoft.com/office/word/2010/wordprocessingShape" mc:Ignorable="w14 wp14">
   <w:body>
     <w:p>
-      <w:r>
-        <w:t xml:space="preserve">This document indicates the business model of </w:t>
-      </w:r>
+      <w:pPr>
+        <w:pStyle w:val="Title"/>
+        <w:jc w:val="center"/>
+      </w:pPr>
       <w:proofErr w:type="spellStart"/>
       <w:r>
         <w:t>ModTech</w:t>
       </w:r>
       <w:proofErr w:type="spellEnd"/>
       <w:r>
-        <w:t xml:space="preserve"> </w:t>
-      </w:r>
-      <w:bookmarkStart w:id="0" w:name="_GoBack"/>
-      <w:bookmarkEnd w:id="0"/>
-      <w:r>
-        <w:t>Company</w:t>
-      </w:r>
-      <w:r>
-        <w:t>. It could be edited and changed afterwards.</w:t>
-      </w:r>
-    </w:p>
-    <w:p>
-      <w:pPr>
-        <w:pStyle w:val="Title"/>
-      </w:pPr>
-      <w:r>
-        <w:t>The business plan</w:t>
+        <w:t xml:space="preserve"> B</w:t>
+      </w:r>
+      <w:r>
+        <w:t>usiness plan</w:t>
       </w:r>
     </w:p>
     <w:p>
@@ -39,7 +27,6 @@
         <w:t>Executive summary</w:t>
       </w:r>
     </w:p>
-    <w:p/>
     <w:p>
       <w:pPr>
         <w:jc w:val="both"/>
@@ -62,7 +49,13 @@
         <w:t xml:space="preserve">adapting </w:t>
       </w:r>
       <w:r>
-        <w:t>products we sell and prices to customers.</w:t>
+        <w:t xml:space="preserve">products </w:t>
+      </w:r>
+      <w:r>
+        <w:t>grades</w:t>
+      </w:r>
+      <w:r>
+        <w:t xml:space="preserve"> and prices to customers.</w:t>
       </w:r>
     </w:p>
     <w:p>
@@ -82,7 +75,13 @@
         <w:t xml:space="preserve"> end users</w:t>
       </w:r>
       <w:r>
-        <w:t xml:space="preserve"> if possible depending on factories set-up prices. </w:t>
+        <w:t xml:space="preserve"> if possible</w:t>
+      </w:r>
+      <w:r>
+        <w:t>,</w:t>
+      </w:r>
+      <w:r>
+        <w:t xml:space="preserve"> depending on factories set-up prices. </w:t>
       </w:r>
     </w:p>
     <w:p>
@@ -150,7 +149,6 @@
         <w:t>Team members and initial roles</w:t>
       </w:r>
     </w:p>
-    <w:p/>
     <w:p>
       <w:r>
         <w:t xml:space="preserve">The </w:t>
@@ -176,7 +174,7 @@
         <w:t>Gustavo MARIN</w:t>
       </w:r>
       <w:r>
-        <w:t xml:space="preserve"> (the “expert” and our team leader) </w:t>
+        <w:t xml:space="preserve"> (the “expert” and team leader) </w:t>
       </w:r>
     </w:p>
     <w:p>
@@ -853,30 +851,41 @@
       <w:pPr>
         <w:jc w:val="both"/>
       </w:pPr>
+    </w:p>
+    <w:p>
+      <w:pPr>
+        <w:jc w:val="both"/>
+      </w:pPr>
+      <w:r>
+        <w:t>O</w:t>
+      </w:r>
+      <w:r>
+        <w:t xml:space="preserve">ur </w:t>
+      </w:r>
+      <w:r>
+        <w:t>team gathers</w:t>
+      </w:r>
+      <w:r>
+        <w:t xml:space="preserve"> peo</w:t>
+      </w:r>
+      <w:r>
+        <w:t>ple from different backgrounds and culture</w:t>
+      </w:r>
+      <w:r>
+        <w:t>;</w:t>
+      </w:r>
+      <w:r>
+        <w:t xml:space="preserve"> we think this diversity as a source of enrichment and success</w:t>
+      </w:r>
+      <w:r>
+        <w:t xml:space="preserve"> that will enable us to go beyond what other companies can do. W</w:t>
+      </w:r>
+      <w:r>
+        <w:t xml:space="preserve">e complement each other by seeing business </w:t>
+      </w:r>
       <w:r>
         <w:lastRenderedPageBreak/>
-        <w:t xml:space="preserve">Our </w:t>
-      </w:r>
-      <w:r>
-        <w:t>team gathers</w:t>
-      </w:r>
-      <w:r>
-        <w:t xml:space="preserve"> peo</w:t>
-      </w:r>
-      <w:r>
-        <w:t>ple from different backgrounds and culture</w:t>
-      </w:r>
-      <w:r>
-        <w:t>;</w:t>
-      </w:r>
-      <w:r>
-        <w:t xml:space="preserve"> we think this diversity as a source of enrichment and success</w:t>
-      </w:r>
-      <w:r>
-        <w:t xml:space="preserve"> that will enable us to go beyond what other companies can do. W</w:t>
-      </w:r>
-      <w:r>
-        <w:t xml:space="preserve">e complement each other by seeing business and technology from different perspectives. </w:t>
+        <w:t xml:space="preserve">and technology from different perspectives. </w:t>
       </w:r>
       <w:r>
         <w:t>Because</w:t>
@@ -902,7 +911,6 @@
         <w:t>Business model</w:t>
       </w:r>
     </w:p>
-    <w:p/>
     <w:p>
       <w:pPr>
         <w:pStyle w:val="Heading2"/>
@@ -922,6 +930,9 @@
       <w:r>
         <w:t>High class customers</w:t>
       </w:r>
+      <w:r>
+        <w:t xml:space="preserve"> (targeted by the “deluxe” grades, of whom we want to win the loyalty) of PCs and also chips</w:t>
+      </w:r>
     </w:p>
     <w:p>
       <w:pPr>
@@ -932,7 +943,7 @@
         </w:numPr>
       </w:pPr>
       <w:r>
-        <w:t>Other company wanting to sell products through wholesaler</w:t>
+        <w:t>Traditional customers (targeted by the standard grades)</w:t>
       </w:r>
     </w:p>
     <w:p>
@@ -944,7 +955,16 @@
         </w:numPr>
       </w:pPr>
       <w:r>
-        <w:t>Governments</w:t>
+        <w:t>Other compan</w:t>
+      </w:r>
+      <w:r>
+        <w:t>ies</w:t>
+      </w:r>
+      <w:r>
+        <w:t xml:space="preserve"> </w:t>
+      </w:r>
+      <w:r>
+        <w:t xml:space="preserve">that will buy chips from us </w:t>
       </w:r>
     </w:p>
     <w:p>
@@ -956,6 +976,18 @@
         </w:numPr>
       </w:pPr>
       <w:r>
+        <w:t>Governments</w:t>
+      </w:r>
+    </w:p>
+    <w:p>
+      <w:pPr>
+        <w:pStyle w:val="ListParagraph"/>
+        <w:numPr>
+          <w:ilvl w:val="0"/>
+          <w:numId w:val="7"/>
+        </w:numPr>
+      </w:pPr>
+      <w:r>
         <w:t>Institutes, universities</w:t>
       </w:r>
     </w:p>
@@ -978,6 +1010,18 @@
       <w:r>
         <w:t>Advertisement</w:t>
       </w:r>
+      <w:r>
+        <w:t xml:space="preserve"> to r</w:t>
+      </w:r>
+      <w:r>
+        <w:t>e</w:t>
+      </w:r>
+      <w:r>
+        <w:t xml:space="preserve">ach </w:t>
+      </w:r>
+      <w:r>
+        <w:t>customers</w:t>
+      </w:r>
     </w:p>
     <w:p>
       <w:pPr>
@@ -988,7 +1032,7 @@
         </w:numPr>
       </w:pPr>
       <w:r>
-        <w:t>Agents</w:t>
+        <w:t>Shipping products from factories to our center, and shipping and sending by airplane to customers</w:t>
       </w:r>
     </w:p>
     <w:p>
@@ -1000,19 +1044,7 @@
         </w:numPr>
       </w:pPr>
       <w:r>
-        <w:t>Wholesalers</w:t>
-      </w:r>
-    </w:p>
-    <w:p>
-      <w:pPr>
-        <w:pStyle w:val="ListParagraph"/>
-        <w:numPr>
-          <w:ilvl w:val="0"/>
-          <w:numId w:val="6"/>
-        </w:numPr>
-      </w:pPr>
-      <w:r>
-        <w:t>Distributors</w:t>
+        <w:t>Money transfer and currency changing channels</w:t>
       </w:r>
     </w:p>
     <w:p>
@@ -1044,6 +1076,18 @@
         </w:numPr>
       </w:pPr>
       <w:r>
+        <w:t>Pricing strategy</w:t>
+      </w:r>
+    </w:p>
+    <w:p>
+      <w:pPr>
+        <w:pStyle w:val="ListParagraph"/>
+        <w:numPr>
+          <w:ilvl w:val="0"/>
+          <w:numId w:val="5"/>
+        </w:numPr>
+      </w:pPr>
+      <w:r>
         <w:t>Customer service and warranty</w:t>
       </w:r>
     </w:p>
@@ -1064,7 +1108,10 @@
         </w:numPr>
       </w:pPr>
       <w:r>
-        <w:t>High quality, deluxe computers for high end users.</w:t>
+        <w:t>High quality, deluxe co</w:t>
+      </w:r>
+      <w:r>
+        <w:t>mputers &amp; chips for high end users</w:t>
       </w:r>
     </w:p>
     <w:p>
@@ -1076,7 +1123,7 @@
         </w:numPr>
       </w:pPr>
       <w:r>
-        <w:t>One of the biggest wholesaler in the market</w:t>
+        <w:t>Average prices for any customer not willing spend much</w:t>
       </w:r>
     </w:p>
     <w:p>
@@ -1088,7 +1135,7 @@
         </w:numPr>
       </w:pPr>
       <w:r>
-        <w:t>Reliable products and services</w:t>
+        <w:t>One of the biggest wholesaler in the market</w:t>
       </w:r>
     </w:p>
     <w:p>
@@ -1100,7 +1147,22 @@
         </w:numPr>
       </w:pPr>
       <w:r>
-        <w:t>Instant product delivery</w:t>
+        <w:t>Reliable products and services</w:t>
+      </w:r>
+    </w:p>
+    <w:p>
+      <w:pPr>
+        <w:pStyle w:val="ListParagraph"/>
+        <w:numPr>
+          <w:ilvl w:val="0"/>
+          <w:numId w:val="4"/>
+        </w:numPr>
+      </w:pPr>
+      <w:r>
+        <w:t>Availability, i</w:t>
+      </w:r>
+      <w:r>
+        <w:t>nstant product delivery</w:t>
       </w:r>
     </w:p>
     <w:p>
@@ -1120,7 +1182,13 @@
         </w:numPr>
       </w:pPr>
       <w:r>
-        <w:t>Selling deluxe computers</w:t>
+        <w:t>(</w:t>
+      </w:r>
+      <w:r>
+        <w:t>Buying computers from other companies as a wholesaler</w:t>
+      </w:r>
+      <w:r>
+        <w:t>)</w:t>
       </w:r>
     </w:p>
     <w:p>
@@ -1132,7 +1200,10 @@
         </w:numPr>
       </w:pPr>
       <w:r>
-        <w:t>Selling computers from other companies as a wholesaler</w:t>
+        <w:t>Selling both deluxe and standards products (computers &amp; chips)</w:t>
+      </w:r>
+      <w:r>
+        <w:t xml:space="preserve"> to customers (people and companies)</w:t>
       </w:r>
     </w:p>
     <w:p>
@@ -1144,31 +1215,7 @@
         </w:numPr>
       </w:pPr>
       <w:r>
-        <w:t>R&amp;D patent</w:t>
-      </w:r>
-    </w:p>
-    <w:p>
-      <w:pPr>
-        <w:pStyle w:val="ListParagraph"/>
-        <w:numPr>
-          <w:ilvl w:val="0"/>
-          <w:numId w:val="8"/>
-        </w:numPr>
-      </w:pPr>
-      <w:r>
         <w:t>Bank interest</w:t>
-      </w:r>
-    </w:p>
-    <w:p>
-      <w:pPr>
-        <w:pStyle w:val="ListParagraph"/>
-        <w:numPr>
-          <w:ilvl w:val="0"/>
-          <w:numId w:val="8"/>
-        </w:numPr>
-      </w:pPr>
-      <w:r>
-        <w:t>Leasing plants</w:t>
       </w:r>
     </w:p>
     <w:p>
@@ -1188,7 +1235,13 @@
         </w:numPr>
       </w:pPr>
       <w:r>
-        <w:t>Creating high class computers</w:t>
+        <w:t xml:space="preserve">Buying </w:t>
+      </w:r>
+      <w:r>
+        <w:t>chips and PCs</w:t>
+      </w:r>
+      <w:r>
+        <w:t xml:space="preserve"> from other firms</w:t>
       </w:r>
     </w:p>
     <w:p>
@@ -1200,7 +1253,7 @@
         </w:numPr>
       </w:pPr>
       <w:r>
-        <w:t>Buying high quality chips from other firms</w:t>
+        <w:t xml:space="preserve">Negotiation with other firms </w:t>
       </w:r>
     </w:p>
     <w:p>
@@ -1212,7 +1265,7 @@
         </w:numPr>
       </w:pPr>
       <w:r>
-        <w:t>R&amp;D labs for best patents</w:t>
+        <w:t>Marketing products</w:t>
       </w:r>
     </w:p>
     <w:p>
@@ -1224,7 +1277,7 @@
         </w:numPr>
       </w:pPr>
       <w:r>
-        <w:t>Marketing products</w:t>
+        <w:t>Wholesaling</w:t>
       </w:r>
     </w:p>
     <w:p>
@@ -1236,7 +1289,19 @@
         </w:numPr>
       </w:pPr>
       <w:r>
-        <w:t>Wholesaling</w:t>
+        <w:t>Finance (need to deal with different areas to buy from/sell to)</w:t>
+      </w:r>
+    </w:p>
+    <w:p>
+      <w:pPr>
+        <w:pStyle w:val="ListParagraph"/>
+        <w:numPr>
+          <w:ilvl w:val="0"/>
+          <w:numId w:val="9"/>
+        </w:numPr>
+      </w:pPr>
+      <w:r>
+        <w:t>Logistics of the products bought</w:t>
       </w:r>
     </w:p>
     <w:p>
@@ -1257,7 +1322,7 @@
         </w:numPr>
       </w:pPr>
       <w:r>
-        <w:t>PC plants</w:t>
+        <w:t xml:space="preserve">PCs and chips bought from manufacturers </w:t>
       </w:r>
     </w:p>
     <w:p>
@@ -1281,7 +1346,7 @@
         </w:numPr>
       </w:pPr>
       <w:r>
-        <w:t>R&amp;D labs</w:t>
+        <w:t>Loyal customers</w:t>
       </w:r>
     </w:p>
     <w:p>
@@ -1293,7 +1358,7 @@
         </w:numPr>
       </w:pPr>
       <w:r>
-        <w:t>Loyal customers</w:t>
+        <w:t>Marketing products to enhance sales</w:t>
       </w:r>
     </w:p>
     <w:p>
@@ -1313,7 +1378,13 @@
         </w:numPr>
       </w:pPr>
       <w:r>
-        <w:t>High quality chips companies</w:t>
+        <w:t xml:space="preserve">Partner </w:t>
+      </w:r>
+      <w:r>
+        <w:t>companies</w:t>
+      </w:r>
+      <w:r>
+        <w:t xml:space="preserve"> including Nippon</w:t>
       </w:r>
     </w:p>
     <w:p>
@@ -1327,6 +1398,9 @@
       <w:r>
         <w:t>Consultant firms</w:t>
       </w:r>
+      <w:r>
+        <w:t xml:space="preserve"> (strategy and law consultants)</w:t>
+      </w:r>
     </w:p>
     <w:p>
       <w:pPr>
@@ -1361,42 +1435,6 @@
         </w:numPr>
       </w:pPr>
       <w:r>
-        <w:t>Agents</w:t>
-      </w:r>
-    </w:p>
-    <w:p>
-      <w:pPr>
-        <w:pStyle w:val="ListParagraph"/>
-        <w:numPr>
-          <w:ilvl w:val="0"/>
-          <w:numId w:val="11"/>
-        </w:numPr>
-      </w:pPr>
-      <w:r>
-        <w:t>Nippon</w:t>
-      </w:r>
-    </w:p>
-    <w:p>
-      <w:pPr>
-        <w:pStyle w:val="ListParagraph"/>
-        <w:numPr>
-          <w:ilvl w:val="0"/>
-          <w:numId w:val="11"/>
-        </w:numPr>
-      </w:pPr>
-      <w:r>
-        <w:t>Law consultants</w:t>
-      </w:r>
-    </w:p>
-    <w:p>
-      <w:pPr>
-        <w:pStyle w:val="ListParagraph"/>
-        <w:numPr>
-          <w:ilvl w:val="0"/>
-          <w:numId w:val="11"/>
-        </w:numPr>
-      </w:pPr>
-      <w:r>
         <w:t>Shipping partners</w:t>
       </w:r>
     </w:p>
@@ -1417,7 +1455,10 @@
         </w:numPr>
       </w:pPr>
       <w:r>
-        <w:t>PC plants</w:t>
+        <w:t>Shipping cost</w:t>
+      </w:r>
+      <w:r>
+        <w:t xml:space="preserve"> and taxes </w:t>
       </w:r>
     </w:p>
     <w:p>
@@ -1429,7 +1470,7 @@
         </w:numPr>
       </w:pPr>
       <w:r>
-        <w:t>R&amp;D team</w:t>
+        <w:t>Fixed and variable costs of being a wholesaler (offices)</w:t>
       </w:r>
     </w:p>
     <w:p>
@@ -1441,7 +1482,7 @@
         </w:numPr>
       </w:pPr>
       <w:r>
-        <w:t>Production</w:t>
+        <w:t>Marketing</w:t>
       </w:r>
     </w:p>
     <w:p>
@@ -1453,420 +1494,383 @@
         </w:numPr>
       </w:pPr>
       <w:r>
-        <w:t>Shipping cost</w:t>
-      </w:r>
-    </w:p>
-    <w:p>
-      <w:pPr>
-        <w:pStyle w:val="ListParagraph"/>
-        <w:numPr>
-          <w:ilvl w:val="0"/>
-          <w:numId w:val="12"/>
-        </w:numPr>
-      </w:pPr>
-      <w:r>
-        <w:t>Marketing</w:t>
-      </w:r>
-    </w:p>
-    <w:p>
-      <w:pPr>
-        <w:pStyle w:val="ListParagraph"/>
-        <w:numPr>
-          <w:ilvl w:val="0"/>
-          <w:numId w:val="12"/>
-        </w:numPr>
-      </w:pPr>
-      <w:r>
-        <w:t>Distributors</w:t>
-      </w:r>
-    </w:p>
-    <w:p>
-      <w:pPr>
-        <w:pStyle w:val="ListParagraph"/>
-        <w:numPr>
-          <w:ilvl w:val="0"/>
-          <w:numId w:val="12"/>
-        </w:numPr>
-      </w:pPr>
-      <w:r>
-        <w:t>Agents</w:t>
-      </w:r>
-    </w:p>
-    <w:p>
-      <w:pPr>
-        <w:pStyle w:val="ListParagraph"/>
-        <w:numPr>
-          <w:ilvl w:val="0"/>
-          <w:numId w:val="12"/>
-        </w:numPr>
-      </w:pPr>
-      <w:r>
         <w:t>Consulting fees</w:t>
       </w:r>
     </w:p>
     <w:p>
       <w:pPr>
-        <w:pStyle w:val="ListParagraph"/>
-        <w:numPr>
-          <w:ilvl w:val="0"/>
-          <w:numId w:val="12"/>
-        </w:numPr>
-      </w:pPr>
-      <w:r>
-        <w:t>Taxes</w:t>
+        <w:pStyle w:val="Heading1"/>
+      </w:pPr>
+      <w:r>
+        <w:t>Implementation roadmap</w:t>
+      </w:r>
+    </w:p>
+    <w:p>
+      <w:pPr>
+        <w:pStyle w:val="Heading2"/>
+      </w:pPr>
+      <w:r>
+        <w:t>SWOT Analysis</w:t>
+      </w:r>
+    </w:p>
+    <w:p>
+      <w:r>
+        <w:t>With this analysis we can establish how to implement our strategy inside the different areas in which we are able to operate</w:t>
+      </w:r>
+      <w:r>
+        <w:t xml:space="preserve"> (see table on the next page)</w:t>
+      </w:r>
+      <w:r>
+        <w:t>.</w:t>
+      </w:r>
+    </w:p>
+    <w:p>
+      <w:pPr>
+        <w:pStyle w:val="Heading2"/>
+      </w:pPr>
+      <w:r>
+        <w:t>Competitive Edge</w:t>
+      </w:r>
+    </w:p>
+    <w:p>
+      <w:pPr>
+        <w:jc w:val="both"/>
+      </w:pPr>
+      <w:r>
+        <w:t>We will start by selling products from the first quarter to gain an advantage and be the first company that sales PCs and chips. Then, we will have the highest share in the market as well as a good knowledge of it, so other companies may want to make agreements with us to sell their products.</w:t>
+      </w:r>
+    </w:p>
+    <w:p>
+      <w:pPr>
+        <w:pStyle w:val="Heading2"/>
+      </w:pPr>
+      <w:r>
+        <w:t>Marketing Strategy</w:t>
+      </w:r>
+    </w:p>
+    <w:p>
+      <w:pPr>
+        <w:jc w:val="both"/>
+      </w:pPr>
+      <w:r>
+        <w:t>Will use advertising as a main source of promotion. Have stock every time, so there's not even one customer that cannot buy one of our products because there is not enough in inventory. Give some special offers to costumers on the first quarters to gain some awareness inside the market.</w:t>
       </w:r>
     </w:p>
     <w:p/>
     <w:p>
       <w:pPr>
+        <w:pStyle w:val="Heading2"/>
+      </w:pPr>
+      <w:r>
+        <w:t>Possible partnership</w:t>
+      </w:r>
+    </w:p>
+    <w:p>
+      <w:pPr>
+        <w:jc w:val="both"/>
+      </w:pPr>
+      <w:r>
+        <w:t>Our possible partners will be the PC manufacturers in the US area in the first time. Next, if we want to focus on high-quality PCs for high-end customers, we may try to cooperate with the high-class chip and PCs manufacturers for our deluxe PCs. Also, we can cooperate with R&amp;D.</w:t>
+      </w:r>
+    </w:p>
+    <w:p>
+      <w:r>
+        <w:t>Governments and institutes are potential target partners.</w:t>
+      </w:r>
+    </w:p>
+    <w:p/>
+    <w:tbl>
+      <w:tblPr>
+        <w:tblStyle w:val="TableGrid"/>
+        <w:tblW w:w="0" w:type="auto"/>
+        <w:jc w:val="center"/>
+        <w:tblLook w:val="04A0" w:firstRow="1" w:lastRow="0" w:firstColumn="1" w:lastColumn="0" w:noHBand="0" w:noVBand="1"/>
+      </w:tblPr>
+      <w:tblGrid>
+        <w:gridCol w:w="4428"/>
+        <w:gridCol w:w="4428"/>
+      </w:tblGrid>
+      <w:tr>
+        <w:trPr>
+          <w:jc w:val="center"/>
+        </w:trPr>
+        <w:tc>
+          <w:tcPr>
+            <w:tcW w:w="4428" w:type="dxa"/>
+          </w:tcPr>
+          <w:p>
+            <w:pPr>
+              <w:pStyle w:val="Heading3"/>
+              <w:numPr>
+                <w:ilvl w:val="0"/>
+                <w:numId w:val="0"/>
+              </w:numPr>
+            </w:pPr>
+            <w:r>
+              <w:lastRenderedPageBreak/>
+              <w:t>Strengths</w:t>
+            </w:r>
+          </w:p>
+          <w:p>
+            <w:pPr>
+              <w:pStyle w:val="ListParagraph"/>
+              <w:numPr>
+                <w:ilvl w:val="0"/>
+                <w:numId w:val="20"/>
+              </w:numPr>
+              <w:ind w:left="0" w:firstLine="360"/>
+            </w:pPr>
+            <w:r>
+              <w:t>We are the people with a passion for what we do, with a high sense of commitments and responsibility.</w:t>
+            </w:r>
+          </w:p>
+          <w:p>
+            <w:pPr>
+              <w:pStyle w:val="ListParagraph"/>
+              <w:numPr>
+                <w:ilvl w:val="0"/>
+                <w:numId w:val="20"/>
+              </w:numPr>
+              <w:ind w:left="0" w:firstLine="360"/>
+            </w:pPr>
+            <w:r>
+              <w:t>We cover a part of the market that is necessary and yet not many companies will do it.</w:t>
+            </w:r>
+          </w:p>
+          <w:p>
+            <w:pPr>
+              <w:pStyle w:val="Textbody"/>
+              <w:spacing w:after="0" w:line="180" w:lineRule="atLeast"/>
+            </w:pPr>
+          </w:p>
+        </w:tc>
+        <w:tc>
+          <w:tcPr>
+            <w:tcW w:w="4428" w:type="dxa"/>
+          </w:tcPr>
+          <w:p>
+            <w:pPr>
+              <w:pStyle w:val="Heading3"/>
+              <w:numPr>
+                <w:ilvl w:val="0"/>
+                <w:numId w:val="0"/>
+              </w:numPr>
+              <w:ind w:left="720" w:hanging="720"/>
+            </w:pPr>
+            <w:r>
+              <w:t>Weaknesses</w:t>
+            </w:r>
+          </w:p>
+          <w:p>
+            <w:pPr>
+              <w:pStyle w:val="ListParagraph"/>
+              <w:numPr>
+                <w:ilvl w:val="0"/>
+                <w:numId w:val="20"/>
+              </w:numPr>
+              <w:ind w:left="0" w:firstLine="360"/>
+            </w:pPr>
+            <w:r>
+              <w:t xml:space="preserve">Being a wholesaler, our economic activity relies on having great relationships with successful manufactures that are able to sell us enough chips and PC to satisfy the demand of the market. </w:t>
+            </w:r>
+          </w:p>
+          <w:p>
+            <w:pPr>
+              <w:pStyle w:val="ListParagraph"/>
+              <w:numPr>
+                <w:ilvl w:val="0"/>
+                <w:numId w:val="20"/>
+              </w:numPr>
+              <w:ind w:left="0" w:firstLine="360"/>
+            </w:pPr>
+            <w:r>
+              <w:t>At the beginning, we have to sale through agents the PCs and chips that we will buy from Nippon, which will cost a lot of money, and only after three quarters we will be able to be a wholesaler.</w:t>
+            </w:r>
+          </w:p>
+          <w:p>
+            <w:pPr>
+              <w:pStyle w:val="Textbody"/>
+              <w:spacing w:after="0" w:line="180" w:lineRule="atLeast"/>
+            </w:pPr>
+          </w:p>
+        </w:tc>
+      </w:tr>
+      <w:tr>
+        <w:trPr>
+          <w:jc w:val="center"/>
+        </w:trPr>
+        <w:tc>
+          <w:tcPr>
+            <w:tcW w:w="4428" w:type="dxa"/>
+          </w:tcPr>
+          <w:p>
+            <w:pPr>
+              <w:pStyle w:val="Heading3"/>
+              <w:numPr>
+                <w:ilvl w:val="0"/>
+                <w:numId w:val="0"/>
+              </w:numPr>
+            </w:pPr>
+            <w:r>
+              <w:t>Opportunities</w:t>
+            </w:r>
+          </w:p>
+          <w:p>
+            <w:pPr>
+              <w:pStyle w:val="ListParagraph"/>
+              <w:numPr>
+                <w:ilvl w:val="0"/>
+                <w:numId w:val="20"/>
+              </w:numPr>
+              <w:ind w:left="0" w:firstLine="426"/>
+            </w:pPr>
+            <w:r>
+              <w:t>All the companies will be focusing in producing chips or PCs; to avoid paying high fees to the agents, they will prefer to use our company to sale their products in a specific area.</w:t>
+            </w:r>
+          </w:p>
+          <w:p>
+            <w:pPr>
+              <w:pStyle w:val="ListParagraph"/>
+              <w:numPr>
+                <w:ilvl w:val="0"/>
+                <w:numId w:val="20"/>
+              </w:numPr>
+              <w:ind w:left="0" w:firstLine="426"/>
+            </w:pPr>
+            <w:r>
+              <w:t xml:space="preserve">Also, as we enter the wholesaling market early, we will have more chance to develop a winning strategy and to understand the market, in comparison with companies that first focus on production and later on sales </w:t>
+            </w:r>
+          </w:p>
+          <w:p>
+            <w:pPr>
+              <w:pStyle w:val="Textbody"/>
+              <w:spacing w:after="0" w:line="180" w:lineRule="atLeast"/>
+            </w:pPr>
+          </w:p>
+        </w:tc>
+        <w:tc>
+          <w:tcPr>
+            <w:tcW w:w="4428" w:type="dxa"/>
+          </w:tcPr>
+          <w:p>
+            <w:pPr>
+              <w:pStyle w:val="Heading3"/>
+              <w:numPr>
+                <w:ilvl w:val="0"/>
+                <w:numId w:val="0"/>
+              </w:numPr>
+              <w:ind w:left="720" w:hanging="720"/>
+            </w:pPr>
+            <w:r>
+              <w:t>Threats</w:t>
+            </w:r>
+          </w:p>
+          <w:p>
+            <w:pPr>
+              <w:pStyle w:val="ListParagraph"/>
+              <w:numPr>
+                <w:ilvl w:val="0"/>
+                <w:numId w:val="20"/>
+              </w:numPr>
+              <w:ind w:left="0" w:firstLine="568"/>
+            </w:pPr>
+            <w:r>
+              <w:t>Not having enough stock to satisfy the demand of the market, and loss a lot of clients.</w:t>
+            </w:r>
+          </w:p>
+          <w:p>
+            <w:pPr>
+              <w:pStyle w:val="ListParagraph"/>
+              <w:numPr>
+                <w:ilvl w:val="0"/>
+                <w:numId w:val="20"/>
+              </w:numPr>
+              <w:ind w:left="0" w:firstLine="568"/>
+            </w:pPr>
+            <w:r>
+              <w:t>The fact that we need to invest to much money in the beginning and is mandatory to sell a good amount of products to have enough cash to invest money in an specific moment.</w:t>
+            </w:r>
+          </w:p>
+          <w:p>
+            <w:pPr>
+              <w:pStyle w:val="ListParagraph"/>
+              <w:numPr>
+                <w:ilvl w:val="0"/>
+                <w:numId w:val="20"/>
+              </w:numPr>
+              <w:ind w:left="0" w:firstLine="568"/>
+            </w:pPr>
+            <w:r>
+              <w:t xml:space="preserve"> Not being able to forecast money transfers we need, in order to have the right money in the right currency at the right moment</w:t>
+            </w:r>
+          </w:p>
+          <w:p>
+            <w:pPr>
+              <w:pStyle w:val="Textbody"/>
+              <w:spacing w:after="0" w:line="180" w:lineRule="atLeast"/>
+            </w:pPr>
+          </w:p>
+        </w:tc>
+      </w:tr>
+    </w:tbl>
+    <w:p>
+      <w:pPr>
         <w:pStyle w:val="Heading1"/>
       </w:pPr>
-      <w:r>
-        <w:t>Financial analysis</w:t>
-      </w:r>
-    </w:p>
-    <w:p>
-      <w:pPr>
-        <w:pStyle w:val="Heading1"/>
-      </w:pPr>
-      <w:r>
-        <w:t xml:space="preserve">External environment </w:t>
-      </w:r>
-    </w:p>
-    <w:p>
-      <w:pPr>
-        <w:pStyle w:val="Heading1"/>
-      </w:pPr>
-      <w:r>
-        <w:t>Implementation roadmap</w:t>
-      </w:r>
-    </w:p>
-    <w:p>
-      <w:pPr>
-        <w:pStyle w:val="Heading2"/>
-      </w:pPr>
-      <w:r>
-        <w:t>SWOT Analysis</w:t>
-      </w:r>
-    </w:p>
-    <w:p>
-      <w:r>
-        <w:t>With this analysis we can establish how to implement our strategy inside the different areas in which we are able to operate.</w:t>
-      </w:r>
-    </w:p>
-    <w:p>
-      <w:pPr>
-        <w:pStyle w:val="Textbody"/>
-        <w:shd w:val="clear" w:color="auto" w:fill="FFFFFF"/>
-        <w:spacing w:after="0" w:line="180" w:lineRule="atLeast"/>
-      </w:pPr>
-      <w:r>
-        <w:rPr>
-          <w:rFonts w:ascii="Helvetica Neue;Helvetica;Arial;" w:hAnsi="Helvetica Neue;Helvetica;Arial;"/>
-          <w:color w:val="2B2B2B"/>
-          <w:sz w:val="18"/>
-        </w:rPr>
-        <w:t xml:space="preserve">  </w:t>
-      </w:r>
-    </w:p>
-    <w:p>
-      <w:pPr>
-        <w:pStyle w:val="Heading3"/>
-      </w:pPr>
-      <w:r>
-        <w:t>Strengths</w:t>
-      </w:r>
-    </w:p>
-    <w:p>
-      <w:r>
-        <w:t>We are the people with a passion for what we do, with a high sense of commitments and responsibility.</w:t>
-      </w:r>
-    </w:p>
-    <w:p>
-      <w:r>
-        <w:t>Cover a part of the market that is necessary and yet not many companies will do.</w:t>
-      </w:r>
-    </w:p>
-    <w:p>
-      <w:pPr>
-        <w:pStyle w:val="Heading3"/>
-      </w:pPr>
-      <w:r>
-        <w:lastRenderedPageBreak/>
-        <w:t>Weaknesses</w:t>
-      </w:r>
-    </w:p>
-    <w:p>
-      <w:r>
-        <w:t>Being a wholesaler our economic activity relies on having great relationships with successful manufactures that are able to sell us enough chips and PC to satisfy the demand of the market.</w:t>
-      </w:r>
-    </w:p>
-    <w:p>
-      <w:r>
-        <w:t>At the beginning we have to sale through agents the PCs and chips that we will buy from Nippon, which will cost a lot of money, and only after three quarters we will be able to be a wholesaler.</w:t>
-      </w:r>
-    </w:p>
-    <w:p>
-      <w:pPr>
-        <w:pStyle w:val="Textbody"/>
-        <w:shd w:val="clear" w:color="auto" w:fill="FFFFFF"/>
-        <w:spacing w:after="0" w:line="180" w:lineRule="atLeast"/>
-      </w:pPr>
-    </w:p>
-    <w:p>
-      <w:pPr>
-        <w:pStyle w:val="Heading3"/>
-      </w:pPr>
-      <w:r>
-        <w:t>Opportunities</w:t>
-      </w:r>
-    </w:p>
-    <w:p>
-      <w:r>
-        <w:t xml:space="preserve">All the companies will be focusing in producing chips or PCs, and to avoid paying high fees to the agents, they will prefer to use our company to sale their products in </w:t>
-      </w:r>
-      <w:proofErr w:type="gramStart"/>
-      <w:r>
-        <w:t>an</w:t>
-      </w:r>
-      <w:proofErr w:type="gramEnd"/>
-      <w:r>
-        <w:t xml:space="preserve"> specific area.</w:t>
+      <w:bookmarkStart w:id="0" w:name="_GoBack"/>
+      <w:bookmarkEnd w:id="0"/>
+      <w:r>
+        <w:t>Conclusion</w:t>
       </w:r>
     </w:p>
     <w:p/>
     <w:p>
       <w:pPr>
-        <w:pStyle w:val="Heading3"/>
-      </w:pPr>
-      <w:r>
-        <w:t>Threats</w:t>
-      </w:r>
-    </w:p>
-    <w:p>
-      <w:r>
-        <w:t>Not having enough stock to satisfy the demand of the market, and loss a lot of clients.</w:t>
-      </w:r>
-    </w:p>
-    <w:p>
-      <w:r>
-        <w:t xml:space="preserve">The fact that we need to invest </w:t>
-      </w:r>
-      <w:proofErr w:type="gramStart"/>
-      <w:r>
-        <w:t>to</w:t>
-      </w:r>
-      <w:proofErr w:type="gramEnd"/>
-      <w:r>
-        <w:t xml:space="preserve"> much money in the beginning and is mandatory to sell a good amount of products to have enough cash to invest money in an specific moment.</w:t>
-      </w:r>
-    </w:p>
-    <w:p>
-      <w:pPr>
-        <w:pStyle w:val="Textbody"/>
-        <w:shd w:val="clear" w:color="auto" w:fill="FFFFFF"/>
-        <w:spacing w:after="0" w:line="180" w:lineRule="atLeast"/>
-      </w:pPr>
-    </w:p>
-    <w:p>
-      <w:pPr>
-        <w:pStyle w:val="ListParagraph"/>
-        <w:numPr>
-          <w:ilvl w:val="0"/>
-          <w:numId w:val="14"/>
-        </w:numPr>
-        <w:autoSpaceDE w:val="0"/>
-        <w:autoSpaceDN w:val="0"/>
-        <w:adjustRightInd w:val="0"/>
-        <w:rPr>
-          <w:rFonts w:ascii="Century Gothic,Bold" w:hAnsi="Century Gothic,Bold" w:cs="Century Gothic,Bold"/>
-          <w:b/>
-          <w:bCs/>
-          <w:color w:val="33339A"/>
-          <w:sz w:val="32"/>
-          <w:szCs w:val="32"/>
-        </w:rPr>
-      </w:pPr>
-      <w:r>
-        <w:rPr>
-          <w:rFonts w:ascii="Century Gothic,Bold" w:hAnsi="Century Gothic,Bold" w:cs="Century Gothic,Bold"/>
-          <w:b/>
-          <w:bCs/>
-          <w:color w:val="33339A"/>
-          <w:sz w:val="32"/>
-          <w:szCs w:val="32"/>
-        </w:rPr>
-        <w:t>What are your first steps to implement your business model?</w:t>
-      </w:r>
-    </w:p>
-    <w:p>
-      <w:pPr>
-        <w:pStyle w:val="Heading3"/>
-        <w:numPr>
-          <w:ilvl w:val="2"/>
-          <w:numId w:val="14"/>
-        </w:numPr>
-        <w:shd w:val="clear" w:color="auto" w:fill="FFFFFF"/>
-        <w:suppressAutoHyphens/>
-        <w:spacing w:before="0" w:line="180" w:lineRule="atLeast"/>
-        <w:ind w:left="0" w:firstLine="0"/>
-      </w:pPr>
-    </w:p>
-    <w:p>
-      <w:pPr>
-        <w:pStyle w:val="Heading3"/>
-      </w:pPr>
-      <w:r>
-        <w:t>Competitive Edge</w:t>
-      </w:r>
-    </w:p>
-    <w:p>
-      <w:r>
-        <w:t>We will start selling products from the first quarter to gain an advantage and be the first company that sales PCs and chips and then have the highest share in the market, so other companies will want to may agreements with us to sell their products.</w:t>
-      </w:r>
-    </w:p>
-    <w:p>
-      <w:pPr>
-        <w:pStyle w:val="Heading3"/>
-        <w:numPr>
-          <w:ilvl w:val="2"/>
-          <w:numId w:val="14"/>
-        </w:numPr>
-        <w:shd w:val="clear" w:color="auto" w:fill="FFFFFF"/>
-        <w:suppressAutoHyphens/>
-        <w:spacing w:before="0" w:line="180" w:lineRule="atLeast"/>
-        <w:ind w:left="0" w:firstLine="0"/>
-      </w:pPr>
-    </w:p>
-    <w:p>
-      <w:pPr>
-        <w:pStyle w:val="Heading3"/>
-      </w:pPr>
-      <w:r>
-        <w:t>Marketing Strategy</w:t>
-      </w:r>
-    </w:p>
-    <w:p>
-      <w:r>
-        <w:t>Will use advertising as a main source of promotion. Have stock every time, so there's</w:t>
-      </w:r>
-      <w:r>
-        <w:t xml:space="preserve"> not even one customer that can</w:t>
-      </w:r>
-      <w:r>
-        <w:t>not buy one of our products because there is not enough in inventory. Give some special offers to costumers on the first quarters to gain some awareness inside the market.</w:t>
-      </w:r>
-    </w:p>
-    <w:p/>
-    <w:p/>
-    <w:p/>
-    <w:p>
-      <w:pPr>
-        <w:pStyle w:val="Heading1"/>
-      </w:pPr>
-      <w:r>
-        <w:lastRenderedPageBreak/>
-        <w:t>Risk analysis</w:t>
-      </w:r>
-    </w:p>
-    <w:p>
-      <w:pPr>
-        <w:pStyle w:val="Heading1"/>
-      </w:pPr>
-      <w:r>
-        <w:t>Possible partnership</w:t>
-      </w:r>
-    </w:p>
-    <w:p>
-      <w:r>
-        <w:t xml:space="preserve">Our possible partners can be the </w:t>
-      </w:r>
-      <w:r>
-        <w:t xml:space="preserve">PC manufacturers in the US area at the first time. And then we try to cooperate with the </w:t>
-      </w:r>
-      <w:r>
-        <w:t>high-class</w:t>
-      </w:r>
-      <w:r>
-        <w:t xml:space="preserve"> chip manufacturers to produce deluxe PCs</w:t>
-      </w:r>
-      <w:r>
-        <w:t>.</w:t>
-      </w:r>
-    </w:p>
-    <w:p>
-      <w:r>
-        <w:t xml:space="preserve">We can cooperate </w:t>
-      </w:r>
-      <w:r>
-        <w:t>with other labs to create higher class of PCs</w:t>
-      </w:r>
-      <w:r>
-        <w:t>.</w:t>
-      </w:r>
-    </w:p>
-    <w:p>
-      <w:r>
-        <w:t>Governments and institutes can be our potential partners.</w:t>
-      </w:r>
-    </w:p>
-    <w:p>
-      <w:pPr>
-        <w:pStyle w:val="Heading1"/>
-      </w:pPr>
-      <w:r>
-        <w:t>Conclusion</w:t>
-      </w:r>
-    </w:p>
-    <w:p>
-      <w:pPr>
-        <w:pStyle w:val="Heading2"/>
-      </w:pPr>
-      <w:r>
-        <w:t>Concerns</w:t>
-      </w:r>
-    </w:p>
-    <w:p>
-      <w:r>
-        <w:t>We did not understand all the information from the Gazette</w:t>
-      </w:r>
-    </w:p>
-    <w:p>
-      <w:r>
-        <w:t>The lack of financial skills of the team members</w:t>
-      </w:r>
-    </w:p>
-    <w:p>
-      <w:pPr>
-        <w:pStyle w:val="Heading2"/>
-      </w:pPr>
-      <w:r>
-        <w:t>Issues</w:t>
-      </w:r>
-    </w:p>
-    <w:p>
-      <w:r>
-        <w:t xml:space="preserve">The tools for </w:t>
-      </w:r>
-      <w:r>
-        <w:t>decision-making</w:t>
-      </w:r>
-    </w:p>
-    <w:p>
-      <w:pPr>
-        <w:pStyle w:val="Heading2"/>
-      </w:pPr>
-      <w:r>
-        <w:t>Uncertainties</w:t>
-      </w:r>
-    </w:p>
-    <w:p/>
-    <w:p>
-      <w:pPr>
-        <w:pStyle w:val="Heading1"/>
-      </w:pPr>
-      <w:r>
-        <w:t>Annexes</w:t>
+        <w:jc w:val="both"/>
+      </w:pPr>
+      <w:r>
+        <w:t xml:space="preserve">Our initial plan was to be in the PC manufacturing business, but the information </w:t>
+      </w:r>
+      <w:r>
+        <w:t>from the Gazette</w:t>
+      </w:r>
+      <w:r>
+        <w:t xml:space="preserve"> gave us some concern regarding that</w:t>
+      </w:r>
+      <w:r>
+        <w:t xml:space="preserve">, in particular the first article stating the there is no rooms for PC plants in the market. </w:t>
+      </w:r>
+      <w:r>
+        <w:t>Also, t</w:t>
+      </w:r>
+      <w:r>
+        <w:t>he lack of financial skills of the team members</w:t>
+      </w:r>
+      <w:r>
+        <w:t xml:space="preserve"> </w:t>
+      </w:r>
+      <w:r>
+        <w:t>and the lack of tools for decision-making may be an issue</w:t>
+      </w:r>
+      <w:r>
+        <w:t xml:space="preserve"> that we will </w:t>
+      </w:r>
+      <w:r>
+        <w:t xml:space="preserve">have to </w:t>
+      </w:r>
+      <w:r>
+        <w:t xml:space="preserve">overcome in the coming quarters. </w:t>
+      </w:r>
+      <w:r>
+        <w:t xml:space="preserve">Some good thinking and task division between the team members will lead us to the right decisions. </w:t>
+      </w:r>
+    </w:p>
+    <w:p>
+      <w:pPr>
+        <w:jc w:val="both"/>
+      </w:pPr>
+      <w:r>
+        <w:t xml:space="preserve">Therefore, we start our business confident that we are going to succeed in developing both a booming company and our skills in the business area. </w:t>
       </w:r>
     </w:p>
     <w:sectPr>
@@ -1880,7 +1884,7 @@
 </file>
 
 <file path=word/numbering.xml><?xml version="1.0" encoding="utf-8"?>
-<w:numbering xmlns:wpc="http://schemas.microsoft.com/office/word/2010/wordprocessingCanvas" xmlns:mo="http://schemas.microsoft.com/office/mac/office/2008/main" xmlns:mc="http://schemas.openxmlformats.org/markup-compatibility/2006" xmlns:mv="urn:schemas-microsoft-com:mac:vml" xmlns:o="urn:schemas-microsoft-com:office:office" xmlns:r="http://schemas.openxmlformats.org/officeDocument/2006/relationships" xmlns:m="http://schemas.openxmlformats.org/officeDocument/2006/math" xmlns:v="urn:schemas-microsoft-com:vml" xmlns:wp14="http://schemas.microsoft.com/office/word/2010/wordprocessingDrawing" xmlns:wp="http://schemas.openxmlformats.org/drawingml/2006/wordprocessingDrawing" xmlns:w10="urn:schemas-microsoft-com:office:word" xmlns:w="http://schemas.openxmlformats.org/wordprocessingml/2006/main" xmlns:w14="http://schemas.microsoft.com/office/word/2010/wordml" xmlns:wpg="http://schemas.microsoft.com/office/word/2010/wordprocessingGroup" xmlns:wpi="http://schemas.microsoft.com/office/word/2010/wordprocessingInk" xmlns:wne="http://schemas.microsoft.com/office/word/2006/wordml" xmlns:wps="http://schemas.microsoft.com/office/word/2010/wordprocessingShape" mc:Ignorable="w14 wp14">
+<w:numbering xmlns:wpc="http://schemas.microsoft.com/office/word/2010/wordprocessingCanvas" xmlns:mc="http://schemas.openxmlformats.org/markup-compatibility/2006" xmlns:o="urn:schemas-microsoft-com:office:office" xmlns:r="http://schemas.openxmlformats.org/officeDocument/2006/relationships" xmlns:m="http://schemas.openxmlformats.org/officeDocument/2006/math" xmlns:v="urn:schemas-microsoft-com:vml" xmlns:wp14="http://schemas.microsoft.com/office/word/2010/wordprocessingDrawing" xmlns:wp="http://schemas.openxmlformats.org/drawingml/2006/wordprocessingDrawing" xmlns:w10="urn:schemas-microsoft-com:office:word" xmlns:w="http://schemas.openxmlformats.org/wordprocessingml/2006/main" xmlns:w14="http://schemas.microsoft.com/office/word/2010/wordml" xmlns:wpg="http://schemas.microsoft.com/office/word/2010/wordprocessingGroup" xmlns:wpi="http://schemas.microsoft.com/office/word/2010/wordprocessingInk" xmlns:wne="http://schemas.microsoft.com/office/word/2006/wordml" xmlns:wps="http://schemas.microsoft.com/office/word/2010/wordprocessingShape" mc:Ignorable="w14 wp14">
   <w:abstractNum w:abstractNumId="0">
     <w:nsid w:val="07B67A18"/>
     <w:multiLevelType w:val="hybridMultilevel"/>
@@ -3419,7 +3423,6 @@
     <w:lvl w:ilvl="0">
       <w:start w:val="1"/>
       <w:numFmt w:val="decimal"/>
-      <w:pStyle w:val="Heading1"/>
       <w:lvlText w:val="%1."/>
       <w:lvlJc w:val="left"/>
       <w:pPr>
@@ -3821,6 +3824,118 @@
     </w:lvl>
   </w:abstractNum>
   <w:abstractNum w:abstractNumId="18">
+    <w:nsid w:val="6B141B91"/>
+    <w:multiLevelType w:val="hybridMultilevel"/>
+    <w:tmpl w:val="47BEA2A8"/>
+    <w:lvl w:ilvl="0" w:tplc="8014FCAE">
+      <w:numFmt w:val="bullet"/>
+      <w:lvlText w:val="-"/>
+      <w:lvlJc w:val="left"/>
+      <w:pPr>
+        <w:ind w:left="928" w:hanging="360"/>
+      </w:pPr>
+      <w:rPr>
+        <w:rFonts w:ascii="Arial" w:eastAsiaTheme="minorEastAsia" w:hAnsi="Arial" w:cs="Arial" w:hint="default"/>
+      </w:rPr>
+    </w:lvl>
+    <w:lvl w:ilvl="1" w:tplc="04090003" w:tentative="1">
+      <w:start w:val="1"/>
+      <w:numFmt w:val="bullet"/>
+      <w:lvlText w:val="o"/>
+      <w:lvlJc w:val="left"/>
+      <w:pPr>
+        <w:ind w:left="1440" w:hanging="360"/>
+      </w:pPr>
+      <w:rPr>
+        <w:rFonts w:ascii="Courier New" w:hAnsi="Courier New" w:cs="Courier New" w:hint="default"/>
+      </w:rPr>
+    </w:lvl>
+    <w:lvl w:ilvl="2" w:tplc="04090005" w:tentative="1">
+      <w:start w:val="1"/>
+      <w:numFmt w:val="bullet"/>
+      <w:lvlText w:val=""/>
+      <w:lvlJc w:val="left"/>
+      <w:pPr>
+        <w:ind w:left="2160" w:hanging="360"/>
+      </w:pPr>
+      <w:rPr>
+        <w:rFonts w:ascii="Wingdings" w:hAnsi="Wingdings" w:hint="default"/>
+      </w:rPr>
+    </w:lvl>
+    <w:lvl w:ilvl="3" w:tplc="04090001" w:tentative="1">
+      <w:start w:val="1"/>
+      <w:numFmt w:val="bullet"/>
+      <w:lvlText w:val=""/>
+      <w:lvlJc w:val="left"/>
+      <w:pPr>
+        <w:ind w:left="2880" w:hanging="360"/>
+      </w:pPr>
+      <w:rPr>
+        <w:rFonts w:ascii="Symbol" w:hAnsi="Symbol" w:hint="default"/>
+      </w:rPr>
+    </w:lvl>
+    <w:lvl w:ilvl="4" w:tplc="04090003" w:tentative="1">
+      <w:start w:val="1"/>
+      <w:numFmt w:val="bullet"/>
+      <w:lvlText w:val="o"/>
+      <w:lvlJc w:val="left"/>
+      <w:pPr>
+        <w:ind w:left="3600" w:hanging="360"/>
+      </w:pPr>
+      <w:rPr>
+        <w:rFonts w:ascii="Courier New" w:hAnsi="Courier New" w:cs="Courier New" w:hint="default"/>
+      </w:rPr>
+    </w:lvl>
+    <w:lvl w:ilvl="5" w:tplc="04090005" w:tentative="1">
+      <w:start w:val="1"/>
+      <w:numFmt w:val="bullet"/>
+      <w:lvlText w:val=""/>
+      <w:lvlJc w:val="left"/>
+      <w:pPr>
+        <w:ind w:left="4320" w:hanging="360"/>
+      </w:pPr>
+      <w:rPr>
+        <w:rFonts w:ascii="Wingdings" w:hAnsi="Wingdings" w:hint="default"/>
+      </w:rPr>
+    </w:lvl>
+    <w:lvl w:ilvl="6" w:tplc="04090001" w:tentative="1">
+      <w:start w:val="1"/>
+      <w:numFmt w:val="bullet"/>
+      <w:lvlText w:val=""/>
+      <w:lvlJc w:val="left"/>
+      <w:pPr>
+        <w:ind w:left="5040" w:hanging="360"/>
+      </w:pPr>
+      <w:rPr>
+        <w:rFonts w:ascii="Symbol" w:hAnsi="Symbol" w:hint="default"/>
+      </w:rPr>
+    </w:lvl>
+    <w:lvl w:ilvl="7" w:tplc="04090003" w:tentative="1">
+      <w:start w:val="1"/>
+      <w:numFmt w:val="bullet"/>
+      <w:lvlText w:val="o"/>
+      <w:lvlJc w:val="left"/>
+      <w:pPr>
+        <w:ind w:left="5760" w:hanging="360"/>
+      </w:pPr>
+      <w:rPr>
+        <w:rFonts w:ascii="Courier New" w:hAnsi="Courier New" w:cs="Courier New" w:hint="default"/>
+      </w:rPr>
+    </w:lvl>
+    <w:lvl w:ilvl="8" w:tplc="04090005" w:tentative="1">
+      <w:start w:val="1"/>
+      <w:numFmt w:val="bullet"/>
+      <w:lvlText w:val=""/>
+      <w:lvlJc w:val="left"/>
+      <w:pPr>
+        <w:ind w:left="6480" w:hanging="360"/>
+      </w:pPr>
+      <w:rPr>
+        <w:rFonts w:ascii="Wingdings" w:hAnsi="Wingdings" w:hint="default"/>
+      </w:rPr>
+    </w:lvl>
+  </w:abstractNum>
+  <w:abstractNum w:abstractNumId="19">
     <w:nsid w:val="756C045F"/>
     <w:multiLevelType w:val="multilevel"/>
     <w:tmpl w:val="A3CEC928"/>
@@ -3977,7 +4092,7 @@
     <w:abstractNumId w:val="10"/>
   </w:num>
   <w:num w:numId="16">
-    <w:abstractNumId w:val="18"/>
+    <w:abstractNumId w:val="19"/>
   </w:num>
   <w:num w:numId="17">
     <w:abstractNumId w:val="11"/>
@@ -3988,6 +4103,9 @@
   <w:num w:numId="19">
     <w:abstractNumId w:val="12"/>
   </w:num>
+  <w:num w:numId="20">
+    <w:abstractNumId w:val="18"/>
+  </w:num>
 </w:numbering>
 </file>
 
@@ -4004,7 +4122,7 @@
     </w:rPrDefault>
     <w:pPrDefault/>
   </w:docDefaults>
-  <w:latentStyles w:defLockedState="0" w:defUIPriority="99" w:defSemiHidden="1" w:defUnhideWhenUsed="1" w:defQFormat="0" w:count="276">
+  <w:latentStyles w:defLockedState="0" w:defUIPriority="99" w:defSemiHidden="1" w:defUnhideWhenUsed="1" w:defQFormat="0" w:count="267">
     <w:lsdException w:name="Normal" w:semiHidden="0" w:uiPriority="0" w:unhideWhenUsed="0" w:qFormat="1"/>
     <w:lsdException w:name="heading 1" w:semiHidden="0" w:uiPriority="9" w:unhideWhenUsed="0" w:qFormat="1"/>
     <w:lsdException w:name="heading 2" w:uiPriority="9" w:qFormat="1"/>
@@ -4641,7 +4759,7 @@
 </file>
 
 <file path=word/stylesWithEffects.xml><?xml version="1.0" encoding="utf-8"?>
-<w:styles xmlns:wpc="http://schemas.microsoft.com/office/word/2010/wordprocessingCanvas" xmlns:mo="http://schemas.microsoft.com/office/mac/office/2008/main" xmlns:mc="http://schemas.openxmlformats.org/markup-compatibility/2006" xmlns:mv="urn:schemas-microsoft-com:mac:vml" xmlns:o="urn:schemas-microsoft-com:office:office" xmlns:r="http://schemas.openxmlformats.org/officeDocument/2006/relationships" xmlns:m="http://schemas.openxmlformats.org/officeDocument/2006/math" xmlns:v="urn:schemas-microsoft-com:vml" xmlns:wp14="http://schemas.microsoft.com/office/word/2010/wordprocessingDrawing" xmlns:wp="http://schemas.openxmlformats.org/drawingml/2006/wordprocessingDrawing" xmlns:w10="urn:schemas-microsoft-com:office:word" xmlns:w="http://schemas.openxmlformats.org/wordprocessingml/2006/main" xmlns:w14="http://schemas.microsoft.com/office/word/2010/wordml" xmlns:wpg="http://schemas.microsoft.com/office/word/2010/wordprocessingGroup" xmlns:wpi="http://schemas.microsoft.com/office/word/2010/wordprocessingInk" xmlns:wne="http://schemas.microsoft.com/office/word/2006/wordml" xmlns:wps="http://schemas.microsoft.com/office/word/2010/wordprocessingShape" mc:Ignorable="w14 wp14">
+<w:styles xmlns:wpc="http://schemas.microsoft.com/office/word/2010/wordprocessingCanvas" xmlns:mc="http://schemas.openxmlformats.org/markup-compatibility/2006" xmlns:o="urn:schemas-microsoft-com:office:office" xmlns:r="http://schemas.openxmlformats.org/officeDocument/2006/relationships" xmlns:m="http://schemas.openxmlformats.org/officeDocument/2006/math" xmlns:v="urn:schemas-microsoft-com:vml" xmlns:wp14="http://schemas.microsoft.com/office/word/2010/wordprocessingDrawing" xmlns:wp="http://schemas.openxmlformats.org/drawingml/2006/wordprocessingDrawing" xmlns:w10="urn:schemas-microsoft-com:office:word" xmlns:w="http://schemas.openxmlformats.org/wordprocessingml/2006/main" xmlns:w14="http://schemas.microsoft.com/office/word/2010/wordml" xmlns:wpg="http://schemas.microsoft.com/office/word/2010/wordprocessingGroup" xmlns:wpi="http://schemas.microsoft.com/office/word/2010/wordprocessingInk" xmlns:wne="http://schemas.microsoft.com/office/word/2006/wordml" xmlns:wps="http://schemas.microsoft.com/office/word/2010/wordprocessingShape" mc:Ignorable="w14 wp14">
   <w:docDefaults>
     <w:rPrDefault>
       <w:rPr>
@@ -4653,7 +4771,7 @@
     </w:rPrDefault>
     <w:pPrDefault/>
   </w:docDefaults>
-  <w:latentStyles w:defLockedState="0" w:defUIPriority="99" w:defSemiHidden="1" w:defUnhideWhenUsed="1" w:defQFormat="0" w:count="276">
+  <w:latentStyles w:defLockedState="0" w:defUIPriority="99" w:defSemiHidden="1" w:defUnhideWhenUsed="1" w:defQFormat="0" w:count="267">
     <w:lsdException w:name="Normal" w:semiHidden="0" w:uiPriority="0" w:unhideWhenUsed="0" w:qFormat="1"/>
     <w:lsdException w:name="heading 1" w:semiHidden="0" w:uiPriority="9" w:unhideWhenUsed="0" w:qFormat="1"/>
     <w:lsdException w:name="heading 2" w:uiPriority="9" w:qFormat="1"/>

</xml_diff>